<commit_message>
version 1.0 documento Act2
</commit_message>
<xml_diff>
--- a/Actividad 2 - Configuración de servidor - Alejandra_Galan_Sanchez.docx
+++ b/Actividad 2 - Configuración de servidor - Alejandra_Galan_Sanchez.docx
@@ -798,8 +798,8 @@
         </w:rPr>
       </w:pPr>
       <w:r>
-        <w:object w:dxaOrig="10594" w:dyaOrig="2051">
-          <v:rect xmlns:o="urn:schemas-microsoft-com:office:office" xmlns:v="urn:schemas-microsoft-com:vml" id="rectole0000000000" style="width:529.700000pt;height:102.550000pt" o:preferrelative="t" o:ole="">
+        <w:object w:dxaOrig="10731" w:dyaOrig="2085">
+          <v:rect xmlns:o="urn:schemas-microsoft-com:office:office" xmlns:v="urn:schemas-microsoft-com:vml" id="rectole0000000000" style="width:536.550000pt;height:104.250000pt" o:preferrelative="t" o:ole="">
             <o:lock v:ext="edit"/>
             <v:imagedata xmlns:r="http://schemas.openxmlformats.org/officeDocument/2006/relationships" r:id="docRId1" o:title=""/>
           </v:rect>
@@ -927,26 +927,26 @@
           <w:sz w:val="22"/>
           <w:shd w:fill="auto" w:val="clear"/>
         </w:rPr>
-        <w:t xml:space="preserve">Tras la instalación podemos comprobar la ruta y versión con los comandos que aparecen en la imagen.</w:t>
-      </w:r>
-    </w:p>
-    <w:p>
-      <w:pPr>
-        <w:spacing w:before="0" w:after="0" w:line="276"/>
-        <w:ind w:right="0" w:left="0" w:firstLine="0"/>
-        <w:jc w:val="left"/>
-        <w:rPr>
-          <w:rFonts w:ascii="Arial" w:hAnsi="Arial" w:cs="Arial" w:eastAsia="Arial"/>
-          <w:color w:val="auto"/>
-          <w:spacing w:val="0"/>
-          <w:position w:val="0"/>
-          <w:sz w:val="22"/>
-          <w:shd w:fill="auto" w:val="clear"/>
-        </w:rPr>
-      </w:pPr>
-      <w:r>
-        <w:object w:dxaOrig="6944" w:dyaOrig="1916">
-          <v:rect xmlns:o="urn:schemas-microsoft-com:office:office" xmlns:v="urn:schemas-microsoft-com:vml" id="rectole0000000001" style="width:347.200000pt;height:95.800000pt" o:preferrelative="t" o:ole="">
+        <w:t xml:space="preserve">Tras la instalación podemos comprobar la ruta y versión con los comandos que aparecen en la imagen..</w:t>
+      </w:r>
+    </w:p>
+    <w:p>
+      <w:pPr>
+        <w:spacing w:before="0" w:after="0" w:line="276"/>
+        <w:ind w:right="0" w:left="0" w:firstLine="0"/>
+        <w:jc w:val="left"/>
+        <w:rPr>
+          <w:rFonts w:ascii="Arial" w:hAnsi="Arial" w:cs="Arial" w:eastAsia="Arial"/>
+          <w:color w:val="auto"/>
+          <w:spacing w:val="0"/>
+          <w:position w:val="0"/>
+          <w:sz w:val="22"/>
+          <w:shd w:fill="auto" w:val="clear"/>
+        </w:rPr>
+      </w:pPr>
+      <w:r>
+        <w:object w:dxaOrig="7025" w:dyaOrig="1944">
+          <v:rect xmlns:o="urn:schemas-microsoft-com:office:office" xmlns:v="urn:schemas-microsoft-com:vml" id="rectole0000000001" style="width:351.250000pt;height:97.200000pt" o:preferrelative="t" o:ole="">
             <o:lock v:ext="edit"/>
             <v:imagedata xmlns:r="http://schemas.openxmlformats.org/officeDocument/2006/relationships" r:id="docRId3" o:title=""/>
           </v:rect>
@@ -1060,8 +1060,8 @@
         </w:rPr>
       </w:pPr>
       <w:r>
-        <w:object w:dxaOrig="12996" w:dyaOrig="576">
-          <v:rect xmlns:o="urn:schemas-microsoft-com:office:office" xmlns:v="urn:schemas-microsoft-com:vml" id="rectole0000000002" style="width:649.800000pt;height:28.800000pt" o:preferrelative="t" o:ole="">
+        <w:object w:dxaOrig="13160" w:dyaOrig="587">
+          <v:rect xmlns:o="urn:schemas-microsoft-com:office:office" xmlns:v="urn:schemas-microsoft-com:vml" id="rectole0000000002" style="width:658.000000pt;height:29.350000pt" o:preferrelative="t" o:ole="">
             <o:lock v:ext="edit"/>
             <v:imagedata xmlns:r="http://schemas.openxmlformats.org/officeDocument/2006/relationships" r:id="docRId5" o:title=""/>
           </v:rect>
@@ -1125,8 +1125,8 @@
         </w:rPr>
       </w:pPr>
       <w:r>
-        <w:object w:dxaOrig="9260" w:dyaOrig="4424">
-          <v:rect xmlns:o="urn:schemas-microsoft-com:office:office" xmlns:v="urn:schemas-microsoft-com:vml" id="rectole0000000003" style="width:463.000000pt;height:221.200000pt" o:preferrelative="t" o:ole="">
+        <w:object w:dxaOrig="9374" w:dyaOrig="4474">
+          <v:rect xmlns:o="urn:schemas-microsoft-com:office:office" xmlns:v="urn:schemas-microsoft-com:vml" id="rectole0000000003" style="width:468.700000pt;height:223.700000pt" o:preferrelative="t" o:ole="">
             <o:lock v:ext="edit"/>
             <v:imagedata xmlns:r="http://schemas.openxmlformats.org/officeDocument/2006/relationships" r:id="docRId7" o:title=""/>
           </v:rect>
@@ -1204,8 +1204,8 @@
         </w:rPr>
       </w:pPr>
       <w:r>
-        <w:object w:dxaOrig="10162" w:dyaOrig="4314">
-          <v:rect xmlns:o="urn:schemas-microsoft-com:office:office" xmlns:v="urn:schemas-microsoft-com:vml" id="rectole0000000004" style="width:508.100000pt;height:215.700000pt" o:preferrelative="t" o:ole="">
+        <w:object w:dxaOrig="10285" w:dyaOrig="4373">
+          <v:rect xmlns:o="urn:schemas-microsoft-com:office:office" xmlns:v="urn:schemas-microsoft-com:vml" id="rectole0000000004" style="width:514.250000pt;height:218.650000pt" o:preferrelative="t" o:ole="">
             <o:lock v:ext="edit"/>
             <v:imagedata xmlns:r="http://schemas.openxmlformats.org/officeDocument/2006/relationships" r:id="docRId9" o:title=""/>
           </v:rect>
@@ -1321,8 +1321,8 @@
         </w:rPr>
       </w:pPr>
       <w:r>
-        <w:object w:dxaOrig="9502" w:dyaOrig="4309">
-          <v:rect xmlns:o="urn:schemas-microsoft-com:office:office" xmlns:v="urn:schemas-microsoft-com:vml" id="rectole0000000005" style="width:475.100000pt;height:215.450000pt" o:preferrelative="t" o:ole="">
+        <w:object w:dxaOrig="9617" w:dyaOrig="4353">
+          <v:rect xmlns:o="urn:schemas-microsoft-com:office:office" xmlns:v="urn:schemas-microsoft-com:vml" id="rectole0000000005" style="width:480.850000pt;height:217.650000pt" o:preferrelative="t" o:ole="">
             <o:lock v:ext="edit"/>
             <v:imagedata xmlns:r="http://schemas.openxmlformats.org/officeDocument/2006/relationships" r:id="docRId11" o:title=""/>
           </v:rect>
@@ -1388,8 +1388,8 @@
         </w:rPr>
       </w:pPr>
       <w:r>
-        <w:object w:dxaOrig="9363" w:dyaOrig="1432">
-          <v:rect xmlns:o="urn:schemas-microsoft-com:office:office" xmlns:v="urn:schemas-microsoft-com:vml" id="rectole0000000006" style="width:468.150000pt;height:71.600000pt" o:preferrelative="t" o:ole="">
+        <w:object w:dxaOrig="9475" w:dyaOrig="1457">
+          <v:rect xmlns:o="urn:schemas-microsoft-com:office:office" xmlns:v="urn:schemas-microsoft-com:vml" id="rectole0000000006" style="width:473.750000pt;height:72.850000pt" o:preferrelative="t" o:ole="">
             <o:lock v:ext="edit"/>
             <v:imagedata xmlns:r="http://schemas.openxmlformats.org/officeDocument/2006/relationships" r:id="docRId13" o:title=""/>
           </v:rect>
@@ -1455,8 +1455,8 @@
         </w:rPr>
       </w:pPr>
       <w:r>
-        <w:object w:dxaOrig="11664" w:dyaOrig="1101">
-          <v:rect xmlns:o="urn:schemas-microsoft-com:office:office" xmlns:v="urn:schemas-microsoft-com:vml" id="rectole0000000007" style="width:583.200000pt;height:55.050000pt" o:preferrelative="t" o:ole="">
+        <w:object w:dxaOrig="11804" w:dyaOrig="1113">
+          <v:rect xmlns:o="urn:schemas-microsoft-com:office:office" xmlns:v="urn:schemas-microsoft-com:vml" id="rectole0000000007" style="width:590.200000pt;height:55.650000pt" o:preferrelative="t" o:ole="">
             <o:lock v:ext="edit"/>
             <v:imagedata xmlns:r="http://schemas.openxmlformats.org/officeDocument/2006/relationships" r:id="docRId15" o:title=""/>
           </v:rect>
@@ -1624,8 +1624,8 @@
         </w:rPr>
       </w:pPr>
       <w:r>
-        <w:object w:dxaOrig="9288" w:dyaOrig="1317">
-          <v:rect xmlns:o="urn:schemas-microsoft-com:office:office" xmlns:v="urn:schemas-microsoft-com:vml" id="rectole0000000008" style="width:464.400000pt;height:65.850000pt" o:preferrelative="t" o:ole="">
+        <w:object w:dxaOrig="9394" w:dyaOrig="1336">
+          <v:rect xmlns:o="urn:schemas-microsoft-com:office:office" xmlns:v="urn:schemas-microsoft-com:vml" id="rectole0000000008" style="width:469.700000pt;height:66.800000pt" o:preferrelative="t" o:ole="">
             <o:lock v:ext="edit"/>
             <v:imagedata xmlns:r="http://schemas.openxmlformats.org/officeDocument/2006/relationships" r:id="docRId17" o:title=""/>
           </v:rect>
@@ -1821,8 +1821,8 @@
         </w:rPr>
       </w:pPr>
       <w:r>
-        <w:object w:dxaOrig="12996" w:dyaOrig="3312">
-          <v:rect xmlns:o="urn:schemas-microsoft-com:office:office" xmlns:v="urn:schemas-microsoft-com:vml" id="rectole0000000009" style="width:649.800000pt;height:165.600000pt" o:preferrelative="t" o:ole="">
+        <w:object w:dxaOrig="13160" w:dyaOrig="3361">
+          <v:rect xmlns:o="urn:schemas-microsoft-com:office:office" xmlns:v="urn:schemas-microsoft-com:vml" id="rectole0000000009" style="width:658.000000pt;height:168.050000pt" o:preferrelative="t" o:ole="">
             <o:lock v:ext="edit"/>
             <v:imagedata xmlns:r="http://schemas.openxmlformats.org/officeDocument/2006/relationships" r:id="docRId19" o:title=""/>
           </v:rect>
@@ -2006,8 +2006,8 @@
         </w:rPr>
       </w:pPr>
       <w:r>
-        <w:object w:dxaOrig="10421" w:dyaOrig="5591">
-          <v:rect xmlns:o="urn:schemas-microsoft-com:office:office" xmlns:v="urn:schemas-microsoft-com:vml" id="rectole0000000010" style="width:521.050000pt;height:279.550000pt" o:preferrelative="t" o:ole="">
+        <w:object w:dxaOrig="10548" w:dyaOrig="5669">
+          <v:rect xmlns:o="urn:schemas-microsoft-com:office:office" xmlns:v="urn:schemas-microsoft-com:vml" id="rectole0000000010" style="width:527.400000pt;height:283.450000pt" o:preferrelative="t" o:ole="">
             <o:lock v:ext="edit"/>
             <v:imagedata xmlns:r="http://schemas.openxmlformats.org/officeDocument/2006/relationships" r:id="docRId21" o:title=""/>
           </v:rect>
@@ -2186,8 +2186,8 @@
         </w:rPr>
       </w:pPr>
       <w:r>
-        <w:object w:dxaOrig="11328" w:dyaOrig="3368">
-          <v:rect xmlns:o="urn:schemas-microsoft-com:office:office" xmlns:v="urn:schemas-microsoft-com:vml" id="rectole0000000011" style="width:566.400000pt;height:168.400000pt" o:preferrelative="t" o:ole="">
+        <w:object w:dxaOrig="11459" w:dyaOrig="3401">
+          <v:rect xmlns:o="urn:schemas-microsoft-com:office:office" xmlns:v="urn:schemas-microsoft-com:vml" id="rectole0000000011" style="width:572.950000pt;height:170.050000pt" o:preferrelative="t" o:ole="">
             <o:lock v:ext="edit"/>
             <v:imagedata xmlns:r="http://schemas.openxmlformats.org/officeDocument/2006/relationships" r:id="docRId23" o:title=""/>
           </v:rect>
@@ -2384,8 +2384,8 @@
         </w:rPr>
       </w:pPr>
       <w:r>
-        <w:object w:dxaOrig="12996" w:dyaOrig="3542">
-          <v:rect xmlns:o="urn:schemas-microsoft-com:office:office" xmlns:v="urn:schemas-microsoft-com:vml" id="rectole0000000012" style="width:649.800000pt;height:177.100000pt" o:preferrelative="t" o:ole="">
+        <w:object w:dxaOrig="13160" w:dyaOrig="3583">
+          <v:rect xmlns:o="urn:schemas-microsoft-com:office:office" xmlns:v="urn:schemas-microsoft-com:vml" id="rectole0000000012" style="width:658.000000pt;height:179.150000pt" o:preferrelative="t" o:ole="">
             <o:lock v:ext="edit"/>
             <v:imagedata xmlns:r="http://schemas.openxmlformats.org/officeDocument/2006/relationships" r:id="docRId25" o:title=""/>
           </v:rect>

</xml_diff>